<commit_message>
Ajout des tests unitaires pour la Fusion. La classe concernée est "Merger".
</commit_message>
<xml_diff>
--- a/Documentation/5. Abstract/IcalMergeAbstract.docx
+++ b/Documentation/5. Abstract/IcalMergeAbstract.docx
@@ -211,7 +211,21 @@
           <w:rFonts w:ascii="Century Gothic" w:hAnsi="Century Gothic"/>
           <w:sz w:val="20"/>
         </w:rPr>
-        <w:t>données, analyse des données, exportation du calendrier final et ajout d’une page d’aide.</w:t>
+        <w:t xml:space="preserve">données, analyse des </w:t>
+      </w:r>
+      <w:r>
+        <w:rPr>
+          <w:rFonts w:ascii="Century Gothic" w:hAnsi="Century Gothic"/>
+          <w:sz w:val="20"/>
+        </w:rPr>
+        <w:t>fichiers</w:t>
+      </w:r>
+      <w:r>
+        <w:rPr>
+          <w:rFonts w:ascii="Century Gothic" w:hAnsi="Century Gothic"/>
+          <w:sz w:val="20"/>
+        </w:rPr>
+        <w:t>, exportation du calendrier final et ajout d’une page d’aide.</w:t>
       </w:r>
     </w:p>
     <w:p>
@@ -299,6 +313,40 @@
           <w:sz w:val="20"/>
         </w:rPr>
         <w:t xml:space="preserve"> </w:t>
+      </w:r>
+    </w:p>
+    <w:p>
+      <w:pPr>
+        <w:pStyle w:val="Corpsdetexte"/>
+        <w:spacing w:after="120"/>
+        <w:rPr>
+          <w:rFonts w:ascii="Century Gothic" w:hAnsi="Century Gothic"/>
+          <w:sz w:val="20"/>
+        </w:rPr>
+      </w:pPr>
+      <w:r>
+        <w:rPr>
+          <w:rFonts w:ascii="Century Gothic" w:hAnsi="Century Gothic"/>
+          <w:sz w:val="20"/>
+        </w:rPr>
+        <w:t>Le chargement de données a été rendu possible à l’aide de contrôles tels que des boutons et champs de texte. Cela permet à l’utilisateur de choisir un calendrier à importer.</w:t>
+      </w:r>
+    </w:p>
+    <w:p>
+      <w:pPr>
+        <w:pStyle w:val="Corpsdetexte"/>
+        <w:spacing w:after="120"/>
+        <w:rPr>
+          <w:rFonts w:ascii="Century Gothic" w:hAnsi="Century Gothic"/>
+          <w:sz w:val="20"/>
+        </w:rPr>
+      </w:pPr>
+      <w:r>
+        <w:rPr>
+          <w:rFonts w:ascii="Century Gothic" w:hAnsi="Century Gothic"/>
+          <w:sz w:val="20"/>
+        </w:rPr>
+        <w:t>Pour l’analyse du fichier, il s’agit de vérifier que l’utilisateur entre un calendrier valable. Pour cela, do code se charge de vérifier le contenu du fichier chargé et indique à l’utilisateur le nombre d’événements qu’il a trouvé.</w:t>
       </w:r>
       <w:bookmarkStart w:id="0" w:name="_GoBack"/>
       <w:bookmarkEnd w:id="0"/>
@@ -1015,7 +1063,7 @@
         <v:path o:extrusionok="f" gradientshapeok="t" o:connecttype="rect"/>
         <o:lock v:ext="edit" aspectratio="t"/>
       </v:shapetype>
-      <v:shape id="_x0000_i1048" type="#_x0000_t75" style="width:11.7pt;height:11.7pt" o:bullet="t">
+      <v:shape id="_x0000_i1026" type="#_x0000_t75" style="width:11.7pt;height:11.7pt" o:bullet="t">
         <v:imagedata r:id="rId1" o:title="BD10263_"/>
       </v:shape>
     </w:pict>
@@ -4110,7 +4158,7 @@
 </file>
 
 <file path=customXml/itemProps1.xml><?xml version="1.0" encoding="utf-8"?>
-<ds:datastoreItem xmlns:ds="http://schemas.openxmlformats.org/officeDocument/2006/customXml" ds:itemID="{E708527D-9AF1-46AC-A819-C5BA5DDE0DB8}">
+<ds:datastoreItem xmlns:ds="http://schemas.openxmlformats.org/officeDocument/2006/customXml" ds:itemID="{5426C2C0-D5C9-474C-896E-C24B1785893A}">
   <ds:schemaRefs>
     <ds:schemaRef ds:uri="http://schemas.openxmlformats.org/officeDocument/2006/bibliography"/>
   </ds:schemaRefs>

</xml_diff>